<commit_message>
Darkroom Map Array 🚧
</commit_message>
<xml_diff>
--- a/out/production/Escape JOSCHUA/dokumente/Dokumentation.docx
+++ b/out/production/Escape JOSCHUA/dokumente/Dokumentation.docx
@@ -2411,7 +2411,23 @@
           <w:szCs w:val="24"/>
         </w:rPr>
         <w:br/>
-        <w:t>UML-Klassendiagrammen zu starten, um strukturierter arbeiten zu können. Allerdings äußerte sich Nico dagegen, da er bezüglich der Attribute und Operationen eher spontan arbeite. Die genannten Klassendiagramme sind dennoch in den Anlagen vorzufinden.</w:t>
+        <w:t xml:space="preserve">UML-Klassendiagrammen zu starten, um strukturierter arbeiten zu können. Allerdings äußerte sich Nico dagegen, da er bezüglich der Attribute und Operationen eher spontan arbeite. </w:t>
+      </w:r>
+      <w:r>
+        <w:rPr>
+          <w:rFonts w:ascii="Arial" w:hAnsi="Arial" w:cs="Arial"/>
+          <w:sz w:val="24"/>
+          <w:szCs w:val="24"/>
+        </w:rPr>
+        <w:t xml:space="preserve">Einige </w:t>
+      </w:r>
+      <w:r>
+        <w:rPr>
+          <w:rFonts w:ascii="Arial" w:hAnsi="Arial" w:cs="Arial"/>
+          <w:sz w:val="24"/>
+          <w:szCs w:val="24"/>
+        </w:rPr>
+        <w:t>Klassendiagramme sind dennoch in den Anlagen vorzufinden.</w:t>
       </w:r>
       <w:r>
         <w:rPr>
@@ -4120,6 +4136,122 @@
           <w:szCs w:val="24"/>
         </w:rPr>
         <w:t>.</w:t>
+      </w:r>
+    </w:p>
+    <w:p>
+      <w:pPr>
+        <w:spacing w:line="278" w:lineRule="auto"/>
+        <w:rPr>
+          <w:rFonts w:ascii="Arial" w:hAnsi="Arial" w:cs="Arial"/>
+          <w:sz w:val="24"/>
+          <w:szCs w:val="24"/>
+        </w:rPr>
+      </w:pPr>
+      <w:r>
+        <w:rPr>
+          <w:rFonts w:ascii="Arial" w:hAnsi="Arial" w:cs="Arial"/>
+          <w:sz w:val="24"/>
+          <w:szCs w:val="24"/>
+        </w:rPr>
+        <w:br w:type="page"/>
+      </w:r>
+    </w:p>
+    <w:p>
+      <w:pPr>
+        <w:rPr>
+          <w:rFonts w:ascii="Arial" w:hAnsi="Arial" w:cs="Arial"/>
+        </w:rPr>
+      </w:pPr>
+      <w:r>
+        <w:rPr>
+          <w:rFonts w:ascii="Arial" w:hAnsi="Arial" w:cs="Arial"/>
+          <w:b/>
+          <w:sz w:val="28"/>
+          <w:szCs w:val="28"/>
+        </w:rPr>
+        <w:lastRenderedPageBreak/>
+        <w:t>Fazit</w:t>
+      </w:r>
+    </w:p>
+    <w:p>
+      <w:pPr>
+        <w:rPr>
+          <w:rFonts w:ascii="Arial" w:hAnsi="Arial" w:cs="Arial"/>
+          <w:sz w:val="24"/>
+          <w:szCs w:val="24"/>
+        </w:rPr>
+      </w:pPr>
+      <w:r>
+        <w:rPr>
+          <w:rFonts w:ascii="Arial" w:hAnsi="Arial" w:cs="Arial"/>
+          <w:sz w:val="24"/>
+          <w:szCs w:val="24"/>
+        </w:rPr>
+        <w:t xml:space="preserve">Trotz </w:t>
+      </w:r>
+      <w:r>
+        <w:rPr>
+          <w:rFonts w:ascii="Arial" w:hAnsi="Arial" w:cs="Arial"/>
+          <w:sz w:val="24"/>
+          <w:szCs w:val="24"/>
+        </w:rPr>
+        <w:t>einiger</w:t>
+      </w:r>
+      <w:r>
+        <w:rPr>
+          <w:rFonts w:ascii="Arial" w:hAnsi="Arial" w:cs="Arial"/>
+          <w:sz w:val="24"/>
+          <w:szCs w:val="24"/>
+        </w:rPr>
+        <w:t xml:space="preserve"> </w:t>
+      </w:r>
+      <w:r>
+        <w:rPr>
+          <w:rFonts w:ascii="Arial" w:hAnsi="Arial" w:cs="Arial"/>
+          <w:sz w:val="24"/>
+          <w:szCs w:val="24"/>
+        </w:rPr>
+        <w:t>Herausforderungen</w:t>
+      </w:r>
+      <w:r>
+        <w:rPr>
+          <w:rFonts w:ascii="Arial" w:hAnsi="Arial" w:cs="Arial"/>
+          <w:sz w:val="24"/>
+          <w:szCs w:val="24"/>
+        </w:rPr>
+        <w:t>, hatten Joschua und Nico viel Spaß an dem Projekt. Von der Planung bis zur Umsetzung, war es eine spannende und lehrreiche Erfahrung, die ihnen in Zukunft sicher noch einmal nützlich sein wird</w:t>
+      </w:r>
+      <w:r>
+        <w:rPr>
+          <w:rFonts w:ascii="Arial" w:hAnsi="Arial" w:cs="Arial"/>
+          <w:sz w:val="24"/>
+          <w:szCs w:val="24"/>
+        </w:rPr>
+        <w:t>.</w:t>
+      </w:r>
+      <w:r>
+        <w:rPr>
+          <w:rFonts w:ascii="Arial" w:hAnsi="Arial" w:cs="Arial"/>
+          <w:sz w:val="24"/>
+          <w:szCs w:val="24"/>
+        </w:rPr>
+        <w:br/>
+      </w:r>
+      <w:r>
+        <w:rPr>
+          <w:rFonts w:ascii="Arial" w:hAnsi="Arial" w:cs="Arial"/>
+          <w:sz w:val="24"/>
+          <w:szCs w:val="24"/>
+        </w:rPr>
+        <w:t xml:space="preserve">Nico </w:t>
+      </w:r>
+      <w:r>
+        <w:rPr>
+          <w:rFonts w:ascii="Arial" w:hAnsi="Arial" w:cs="Arial"/>
+          <w:sz w:val="24"/>
+          <w:szCs w:val="24"/>
+        </w:rPr>
+        <w:t>konnte seine Programmierkenntnisse erheblich verbessern und entwickelte sein logisches denken durch das Projekt weiter. Joschua lernte die Pixel-Art Technik und sehr viel Geduld. Beide durften vor allem in Sachen Teamwork einen großen Schritt nach vorne gehen. Doch auch wenn Nico und Joschua viel lernen konnten und Spaß hatten, planen sie nicht, das Projekt weiterzuentwickeln. So gut dieses Spiel ihnen auch gefallen mag, bleibt die Wahrheit, dass es nicht mit den neusten Trendspielen mithalten kann. Jedoch war dies von Beginn an nicht das Ziel, weshalb beide damit vollkommen einverstanden sind.</w:t>
       </w:r>
     </w:p>
     <w:sectPr>

</xml_diff>